<commit_message>
Updated write up .docx
</commit_message>
<xml_diff>
--- a/Descartes_Interpreter_Write_Up_Costadinos_Argiris_and_Andrew_Becker.docx
+++ b/Descartes_Interpreter_Write_Up_Costadinos_Argiris_and_Andrew_Becker.docx
@@ -1330,25 +1330,54 @@
       </w:r>
       <w:proofErr w:type="gramEnd"/>
       <w:r>
-        <w:t xml:space="preserve"> 5.3 + 8.5 - 4.3;</w:t>
-      </w:r>
-      <w:r>
-        <w:br/>
-        <w:t>Second := 15.5;</w:t>
-      </w:r>
-      <w:r>
-        <w:br/>
-        <w:t>Final := First * Second + 3.9;</w:t>
-      </w:r>
-      <w:r>
-        <w:br/>
-        <w:t>PRINT First, Second, Final .</w:t>
-      </w:r>
-    </w:p>
-    <w:p>
-      <w:pPr>
-        <w:pStyle w:val="Code"/>
-      </w:pPr>
+        <w:t xml:space="preserve"> 5 + 8 * 4;</w:t>
+      </w:r>
+    </w:p>
+    <w:p>
+      <w:pPr>
+        <w:pStyle w:val="Code"/>
+      </w:pPr>
+      <w:proofErr w:type="gramStart"/>
+      <w:r>
+        <w:t>Second :=</w:t>
+      </w:r>
+      <w:proofErr w:type="gramEnd"/>
+      <w:r>
+        <w:t xml:space="preserve"> 12;</w:t>
+      </w:r>
+    </w:p>
+    <w:p>
+      <w:pPr>
+        <w:pStyle w:val="Code"/>
+      </w:pPr>
+      <w:proofErr w:type="gramStart"/>
+      <w:r>
+        <w:t>Final :=</w:t>
+      </w:r>
+      <w:proofErr w:type="gramEnd"/>
+      <w:r>
+        <w:t xml:space="preserve"> First * Second + 3;</w:t>
+      </w:r>
+    </w:p>
+    <w:p>
+      <w:pPr>
+        <w:pStyle w:val="Code"/>
+      </w:pPr>
+      <w:r>
+        <w:t xml:space="preserve">PRINT First, Second, </w:t>
+      </w:r>
+      <w:proofErr w:type="gramStart"/>
+      <w:r>
+        <w:t>Final .</w:t>
+      </w:r>
+      <w:proofErr w:type="gramEnd"/>
+    </w:p>
+    <w:p>
+      <w:pPr>
+        <w:pStyle w:val="Code"/>
+      </w:pPr>
+      <w:bookmarkStart w:id="0" w:name="_GoBack"/>
+      <w:bookmarkEnd w:id="0"/>
     </w:p>
     <w:p>
       <w:pPr>
@@ -11373,8 +11402,6 @@
         </w:rPr>
         <w:t>Program Validated!</w:t>
       </w:r>
-      <w:bookmarkStart w:id="0" w:name="_GoBack"/>
-      <w:bookmarkEnd w:id="0"/>
     </w:p>
     <w:p>
       <w:pPr>
@@ -13141,7 +13168,7 @@
 </file>
 
 <file path=customXml/itemProps1.xml><?xml version="1.0" encoding="utf-8"?>
-<ds:datastoreItem xmlns:ds="http://schemas.openxmlformats.org/officeDocument/2006/customXml" ds:itemID="{C78F12AA-F558-4B3D-A97C-34843840A6EF}">
+<ds:datastoreItem xmlns:ds="http://schemas.openxmlformats.org/officeDocument/2006/customXml" ds:itemID="{B1A93EB4-BF55-4606-9F18-9308E72310B8}">
   <ds:schemaRefs>
     <ds:schemaRef ds:uri="http://schemas.openxmlformats.org/officeDocument/2006/bibliography"/>
   </ds:schemaRefs>

</xml_diff>